<commit_message>
Done a lot of work on game narrative Moved example so it is easier to access
</commit_message>
<xml_diff>
--- a/Cluster Game Design Documentation & Narrative/Narrative Scripts/ICTGAM426 AT1 By Richard Pountney.docx
+++ b/Cluster Game Design Documentation & Narrative/Narrative Scripts/ICTGAM426 AT1 By Richard Pountney.docx
@@ -1,6 +1,6 @@
 
 <file path=word/document.xml><?xml version="1.0" encoding="utf-8"?>
-<w:document xmlns:wpc="http://schemas.microsoft.com/office/word/2010/wordprocessingCanvas" xmlns:cx="http://schemas.microsoft.com/office/drawing/2014/chartex" xmlns:cx1="http://schemas.microsoft.com/office/drawing/2015/9/8/chartex" xmlns:cx2="http://schemas.microsoft.com/office/drawing/2015/10/21/chartex" xmlns:cx3="http://schemas.microsoft.com/office/drawing/2016/5/9/chartex" xmlns:cx4="http://schemas.microsoft.com/office/drawing/2016/5/10/chartex" xmlns:cx5="http://schemas.microsoft.com/office/drawing/2016/5/11/chartex" xmlns:cx6="http://schemas.microsoft.com/office/drawing/2016/5/12/chartex" xmlns:cx7="http://schemas.microsoft.com/office/drawing/2016/5/13/chartex" xmlns:cx8="http://schemas.microsoft.com/office/drawing/2016/5/14/chartex" xmlns:mc="http://schemas.openxmlformats.org/markup-compatibility/2006" xmlns:aink="http://schemas.microsoft.com/office/drawing/2016/ink" xmlns:am3d="http://schemas.microsoft.com/office/drawing/2017/model3d" xmlns:o="urn:schemas-microsoft-com:office:office" xmlns:r="http://schemas.openxmlformats.org/officeDocument/2006/relationships" xmlns:m="http://schemas.openxmlformats.org/officeDocument/2006/math" xmlns:v="urn:schemas-microsoft-com:vml" xmlns:wp14="http://schemas.microsoft.com/office/word/2010/wordprocessingDrawing" xmlns:wp="http://schemas.openxmlformats.org/drawingml/2006/wordprocessingDrawing" xmlns:w10="urn:schemas-microsoft-com:office:word" xmlns:w="http://schemas.openxmlformats.org/wordprocessingml/2006/main" xmlns:w14="http://schemas.microsoft.com/office/word/2010/wordml" xmlns:w15="http://schemas.microsoft.com/office/word/2012/wordml" xmlns:w16cex="http://schemas.microsoft.com/office/word/2018/wordml/cex" xmlns:w16cid="http://schemas.microsoft.com/office/word/2016/wordml/cid" xmlns:w16="http://schemas.microsoft.com/office/word/2018/wordml" xmlns:w16sdtdh="http://schemas.microsoft.com/office/word/2020/wordml/sdtdatahash" xmlns:w16se="http://schemas.microsoft.com/office/word/2015/wordml/symex" xmlns:wpg="http://schemas.microsoft.com/office/word/2010/wordprocessingGroup" xmlns:wpi="http://schemas.microsoft.com/office/word/2010/wordprocessingInk" xmlns:wne="http://schemas.microsoft.com/office/word/2006/wordml" xmlns:wps="http://schemas.microsoft.com/office/word/2010/wordprocessingShape" mc:Ignorable="w14 w15 w16se w16cid w16 w16cex w16sdtdh wp14">
+<w:document xmlns:wpc="http://schemas.microsoft.com/office/word/2010/wordprocessingCanvas" xmlns:cx="http://schemas.microsoft.com/office/drawing/2014/chartex" xmlns:cx1="http://schemas.microsoft.com/office/drawing/2015/9/8/chartex" xmlns:cx2="http://schemas.microsoft.com/office/drawing/2015/10/21/chartex" xmlns:cx3="http://schemas.microsoft.com/office/drawing/2016/5/9/chartex" xmlns:cx4="http://schemas.microsoft.com/office/drawing/2016/5/10/chartex" xmlns:cx5="http://schemas.microsoft.com/office/drawing/2016/5/11/chartex" xmlns:cx6="http://schemas.microsoft.com/office/drawing/2016/5/12/chartex" xmlns:cx7="http://schemas.microsoft.com/office/drawing/2016/5/13/chartex" xmlns:cx8="http://schemas.microsoft.com/office/drawing/2016/5/14/chartex" xmlns:mc="http://schemas.openxmlformats.org/markup-compatibility/2006" xmlns:aink="http://schemas.microsoft.com/office/drawing/2016/ink" xmlns:am3d="http://schemas.microsoft.com/office/drawing/2017/model3d" xmlns:o="urn:schemas-microsoft-com:office:office" xmlns:oel="http://schemas.microsoft.com/office/2019/extlst" xmlns:r="http://schemas.openxmlformats.org/officeDocument/2006/relationships" xmlns:m="http://schemas.openxmlformats.org/officeDocument/2006/math" xmlns:v="urn:schemas-microsoft-com:vml" xmlns:wp14="http://schemas.microsoft.com/office/word/2010/wordprocessingDrawing" xmlns:wp="http://schemas.openxmlformats.org/drawingml/2006/wordprocessingDrawing" xmlns:w10="urn:schemas-microsoft-com:office:word" xmlns:w="http://schemas.openxmlformats.org/wordprocessingml/2006/main" xmlns:w14="http://schemas.microsoft.com/office/word/2010/wordml" xmlns:w15="http://schemas.microsoft.com/office/word/2012/wordml" xmlns:w16cex="http://schemas.microsoft.com/office/word/2018/wordml/cex" xmlns:w16cid="http://schemas.microsoft.com/office/word/2016/wordml/cid" xmlns:w16="http://schemas.microsoft.com/office/word/2018/wordml" xmlns:w16sdtdh="http://schemas.microsoft.com/office/word/2020/wordml/sdtdatahash" xmlns:w16se="http://schemas.microsoft.com/office/word/2015/wordml/symex" xmlns:wpg="http://schemas.microsoft.com/office/word/2010/wordprocessingGroup" xmlns:wpi="http://schemas.microsoft.com/office/word/2010/wordprocessingInk" xmlns:wne="http://schemas.microsoft.com/office/word/2006/wordml" xmlns:wps="http://schemas.microsoft.com/office/word/2010/wordprocessingShape" mc:Ignorable="w14 w15 w16se w16cid w16 w16cex w16sdtdh wp14">
   <w:body>
     <w:p>
       <w:pPr>
@@ -41,10 +41,10 @@
             <v:path o:extrusionok="f" gradientshapeok="t" o:connecttype="rect"/>
             <o:lock v:ext="edit" aspectratio="t"/>
           </v:shapetype>
-          <v:shape id="_x0000_i1044" type="#_x0000_t75" style="width:77.25pt;height:50.25pt" o:ole="">
+          <v:shape id="_x0000_i1025" type="#_x0000_t75" style="width:77.25pt;height:50.25pt" o:ole="">
             <v:imagedata r:id="rId6" o:title=""/>
           </v:shape>
-          <o:OLEObject Type="Link" ProgID="Word.Document.12" ShapeID="_x0000_i1044" DrawAspect="Icon" r:id="rId7" UpdateMode="Always">
+          <o:OLEObject Type="Link" ProgID="Word.Document.12" ShapeID="_x0000_i1025" DrawAspect="Icon" r:id="rId7" UpdateMode="Always">
             <o:LinkType>EnhancedMetaFile</o:LinkType>
             <o:LockedField>false</o:LockedField>
             <o:FieldCodes>\f 0</o:FieldCodes>
@@ -92,6 +92,18 @@
           <w:numId w:val="2"/>
         </w:numPr>
       </w:pPr>
+      <w:r>
+        <w:t>You enter an abandoned theme park maze, the entrance of the maze somehow disappears &amp; you</w:t>
+      </w:r>
+      <w:r>
+        <w:t xml:space="preserve"> will</w:t>
+      </w:r>
+      <w:r>
+        <w:t xml:space="preserve"> have to find your way out</w:t>
+      </w:r>
+      <w:r>
+        <w:t xml:space="preserve"> but to do so you need to find some items to help you.</w:t>
+      </w:r>
     </w:p>
     <w:p>
       <w:pPr>
@@ -130,6 +142,99 @@
           <w:numId w:val="2"/>
         </w:numPr>
       </w:pPr>
+      <w:r>
+        <w:t xml:space="preserve">My game is planned to be a </w:t>
+      </w:r>
+      <w:r>
+        <w:t>“</w:t>
+      </w:r>
+      <w:r>
+        <w:t>Maze, Puzzle, Adventure, Escape the Room</w:t>
+      </w:r>
+      <w:r>
+        <w:t>”</w:t>
+      </w:r>
+      <w:r>
+        <w:t xml:space="preserve"> </w:t>
+      </w:r>
+      <w:r>
+        <w:t xml:space="preserve">Genre. </w:t>
+      </w:r>
+    </w:p>
+    <w:p>
+      <w:pPr>
+        <w:pStyle w:val="MyStyle"/>
+        <w:numPr>
+          <w:ilvl w:val="2"/>
+          <w:numId w:val="2"/>
+        </w:numPr>
+      </w:pPr>
+      <w:r>
+        <w:t xml:space="preserve">My game is a maze </w:t>
+      </w:r>
+      <w:r>
+        <w:t>game,</w:t>
+      </w:r>
+      <w:r>
+        <w:t xml:space="preserve"> so I believe that is enough to make it a</w:t>
+      </w:r>
+      <w:r>
+        <w:t xml:space="preserve"> part of the</w:t>
+      </w:r>
+      <w:r>
+        <w:t xml:space="preserve"> </w:t>
+      </w:r>
+      <w:r>
+        <w:t xml:space="preserve">Maze genre. </w:t>
+      </w:r>
+    </w:p>
+    <w:p>
+      <w:pPr>
+        <w:pStyle w:val="MyStyle"/>
+        <w:numPr>
+          <w:ilvl w:val="2"/>
+          <w:numId w:val="2"/>
+        </w:numPr>
+      </w:pPr>
+      <w:r>
+        <w:t>Y</w:t>
+      </w:r>
+      <w:r>
+        <w:t>ou get trapped in a maze, so you</w:t>
+      </w:r>
+      <w:r>
+        <w:t xml:space="preserve"> </w:t>
+      </w:r>
+      <w:r>
+        <w:t xml:space="preserve">will </w:t>
+      </w:r>
+      <w:r>
+        <w:t>have to find your way out but to do so you</w:t>
+      </w:r>
+      <w:r>
+        <w:t xml:space="preserve"> will</w:t>
+      </w:r>
+      <w:r>
+        <w:t xml:space="preserve"> have to find some items </w:t>
+      </w:r>
+      <w:r>
+        <w:t>that allow you to</w:t>
+      </w:r>
+      <w:r>
+        <w:t xml:space="preserve"> break damaged maze walls</w:t>
+      </w:r>
+      <w:r>
+        <w:t>. So,</w:t>
+      </w:r>
+      <w:r>
+        <w:t xml:space="preserve"> I believe that is enough to confirm that it is a puzzle &amp; escape the room</w:t>
+      </w:r>
+      <w:r>
+        <w:t xml:space="preserve"> genre</w:t>
+      </w:r>
+      <w:r>
+        <w:t>.</w:t>
+      </w:r>
     </w:p>
     <w:p>
       <w:pPr>
@@ -165,6 +270,18 @@
           <w:numId w:val="2"/>
         </w:numPr>
       </w:pPr>
+      <w:r>
+        <w:t>You enter a maze &amp; the entrance disappears behind you so you</w:t>
+      </w:r>
+      <w:r>
+        <w:t xml:space="preserve"> will</w:t>
+      </w:r>
+      <w:r>
+        <w:t xml:space="preserve"> have to find your way out but to do so you will have to </w:t>
+      </w:r>
+      <w:r>
+        <w:t>find some items that will give you the ability to destroy damaged maze walls.</w:t>
+      </w:r>
     </w:p>
     <w:p>
       <w:pPr>
@@ -187,6 +304,24 @@
           <w:numId w:val="2"/>
         </w:numPr>
       </w:pPr>
+      <w:r>
+        <w:t>You go to explore an abandoned amusement park</w:t>
+      </w:r>
+      <w:r>
+        <w:t xml:space="preserve"> &amp; find a </w:t>
+      </w:r>
+      <w:r>
+        <w:t>maze,</w:t>
+      </w:r>
+      <w:r>
+        <w:t xml:space="preserve"> so you go to have a look </w:t>
+      </w:r>
+      <w:r>
+        <w:t>&amp; then decide to ente</w:t>
+      </w:r>
+      <w:r>
+        <w:t>r.</w:t>
+      </w:r>
     </w:p>
     <w:p>
       <w:pPr>
@@ -198,7 +333,13 @@
         <w:spacing w:after="0"/>
       </w:pPr>
       <w:r>
-        <w:t>Level/mission</w:t>
+        <w:rPr>
+          <w:highlight w:val="cyan"/>
+        </w:rPr>
+        <w:t>Level</w:t>
+      </w:r>
+      <w:r>
+        <w:t>/mission</w:t>
       </w:r>
       <w:r>
         <w:t xml:space="preserve"> stories</w:t>
@@ -212,6 +353,91 @@
           <w:numId w:val="2"/>
         </w:numPr>
       </w:pPr>
+      <w:r>
+        <w:t xml:space="preserve">It isn’t definitive levels because you can go back if you think you missed something but there is still some type of indication of levels. </w:t>
+      </w:r>
+    </w:p>
+    <w:p>
+      <w:pPr>
+        <w:pStyle w:val="MyStyle"/>
+        <w:numPr>
+          <w:ilvl w:val="2"/>
+          <w:numId w:val="2"/>
+        </w:numPr>
+      </w:pPr>
+      <w:r>
+        <w:t>I’d prefer calling the</w:t>
+      </w:r>
+      <w:r>
+        <w:rPr>
+          <w:i/>
+          <w:iCs/>
+        </w:rPr>
+        <w:t xml:space="preserve"> levels</w:t>
+      </w:r>
+      <w:r>
+        <w:t xml:space="preserve"> </w:t>
+      </w:r>
+      <w:r>
+        <w:t>areas instead</w:t>
+      </w:r>
+      <w:r>
+        <w:t>. There may end up being multiple parts of each area</w:t>
+      </w:r>
+      <w:r>
+        <w:t xml:space="preserve"> like having different fencing/walls,</w:t>
+      </w:r>
+      <w:r>
+        <w:t xml:space="preserve"> but they will still go under </w:t>
+      </w:r>
+      <w:r>
+        <w:t>the same area only if the fencing/walls are the same material.</w:t>
+      </w:r>
+      <w:r>
+        <w:t xml:space="preserve"> The first area is a wooden fencing area</w:t>
+      </w:r>
+      <w:r>
+        <w:t xml:space="preserve"> </w:t>
+      </w:r>
+      <w:r>
+        <w:t xml:space="preserve">in </w:t>
+      </w:r>
+      <w:r>
+        <w:t xml:space="preserve">which you would need to find </w:t>
+      </w:r>
+      <w:r>
+        <w:t xml:space="preserve">an item that will allow you to chop </w:t>
+      </w:r>
+      <w:r>
+        <w:t>some</w:t>
+      </w:r>
+      <w:r>
+        <w:t xml:space="preserve"> wood.</w:t>
+      </w:r>
+      <w:r>
+        <w:t xml:space="preserve"> </w:t>
+      </w:r>
+      <w:r>
+        <w:t>The second area is a stone wall area in which you would need</w:t>
+      </w:r>
+      <w:r>
+        <w:t xml:space="preserve"> to find an item that will allow you to break some stone.</w:t>
+      </w:r>
+      <w:r>
+        <w:t xml:space="preserve"> </w:t>
+      </w:r>
+      <w:r>
+        <w:t>The third area is a metal fencing area in which you would need to find an item that will allow you to cut some metal wire.</w:t>
+      </w:r>
+      <w:r>
+        <w:t xml:space="preserve"> </w:t>
+      </w:r>
+      <w:r>
+        <w:t xml:space="preserve">The fourth &amp; final area is plants like hedges in which you would need </w:t>
+      </w:r>
+      <w:r>
+        <w:t>to find an item that will allow you to slash some branches.</w:t>
+      </w:r>
     </w:p>
     <w:p>
       <w:pPr>
@@ -264,6 +490,7 @@
         <w:spacing w:after="0"/>
       </w:pPr>
       <w:r>
+        <w:lastRenderedPageBreak/>
         <w:t>Levels</w:t>
       </w:r>
     </w:p>
@@ -411,6 +638,9 @@
           <w:numId w:val="2"/>
         </w:numPr>
       </w:pPr>
+      <w:r>
+        <w:t>Just Want the player to feel like they are the character. It is just what I want, I didn’t have anything influencing this decision.</w:t>
+      </w:r>
     </w:p>
     <w:p>
       <w:pPr>
@@ -433,6 +663,12 @@
           <w:numId w:val="2"/>
         </w:numPr>
       </w:pPr>
+      <w:r>
+        <w:t xml:space="preserve">I just think that a maze would work best being in a </w:t>
+      </w:r>
+      <w:r>
+        <w:t xml:space="preserve">theme part setting </w:t>
+      </w:r>
     </w:p>
     <w:p>
       <w:pPr>
@@ -576,7 +812,6 @@
         <w:spacing w:after="0"/>
       </w:pPr>
       <w:r>
-        <w:lastRenderedPageBreak/>
         <w:t xml:space="preserve">Outline </w:t>
       </w:r>
       <w:r>
@@ -628,8 +863,193 @@
 </file>
 
 <file path=word/numbering.xml><?xml version="1.0" encoding="utf-8"?>
-<w:numbering xmlns:wpc="http://schemas.microsoft.com/office/word/2010/wordprocessingCanvas" xmlns:cx="http://schemas.microsoft.com/office/drawing/2014/chartex" xmlns:cx1="http://schemas.microsoft.com/office/drawing/2015/9/8/chartex" xmlns:cx2="http://schemas.microsoft.com/office/drawing/2015/10/21/chartex" xmlns:cx3="http://schemas.microsoft.com/office/drawing/2016/5/9/chartex" xmlns:cx4="http://schemas.microsoft.com/office/drawing/2016/5/10/chartex" xmlns:cx5="http://schemas.microsoft.com/office/drawing/2016/5/11/chartex" xmlns:cx6="http://schemas.microsoft.com/office/drawing/2016/5/12/chartex" xmlns:cx7="http://schemas.microsoft.com/office/drawing/2016/5/13/chartex" xmlns:cx8="http://schemas.microsoft.com/office/drawing/2016/5/14/chartex" xmlns:mc="http://schemas.openxmlformats.org/markup-compatibility/2006" xmlns:aink="http://schemas.microsoft.com/office/drawing/2016/ink" xmlns:am3d="http://schemas.microsoft.com/office/drawing/2017/model3d" xmlns:o="urn:schemas-microsoft-com:office:office" xmlns:r="http://schemas.openxmlformats.org/officeDocument/2006/relationships" xmlns:m="http://schemas.openxmlformats.org/officeDocument/2006/math" xmlns:v="urn:schemas-microsoft-com:vml" xmlns:wp14="http://schemas.microsoft.com/office/word/2010/wordprocessingDrawing" xmlns:wp="http://schemas.openxmlformats.org/drawingml/2006/wordprocessingDrawing" xmlns:w10="urn:schemas-microsoft-com:office:word" xmlns:w="http://schemas.openxmlformats.org/wordprocessingml/2006/main" xmlns:w14="http://schemas.microsoft.com/office/word/2010/wordml" xmlns:w15="http://schemas.microsoft.com/office/word/2012/wordml" xmlns:w16cex="http://schemas.microsoft.com/office/word/2018/wordml/cex" xmlns:w16cid="http://schemas.microsoft.com/office/word/2016/wordml/cid" xmlns:w16="http://schemas.microsoft.com/office/word/2018/wordml" xmlns:w16sdtdh="http://schemas.microsoft.com/office/word/2020/wordml/sdtdatahash" xmlns:w16se="http://schemas.microsoft.com/office/word/2015/wordml/symex" xmlns:wpg="http://schemas.microsoft.com/office/word/2010/wordprocessingGroup" xmlns:wpi="http://schemas.microsoft.com/office/word/2010/wordprocessingInk" xmlns:wne="http://schemas.microsoft.com/office/word/2006/wordml" xmlns:wps="http://schemas.microsoft.com/office/word/2010/wordprocessingShape" mc:Ignorable="w14 w15 w16se w16cid w16 w16cex w16sdtdh wp14">
+<w:numbering xmlns:wpc="http://schemas.microsoft.com/office/word/2010/wordprocessingCanvas" xmlns:cx="http://schemas.microsoft.com/office/drawing/2014/chartex" xmlns:cx1="http://schemas.microsoft.com/office/drawing/2015/9/8/chartex" xmlns:cx2="http://schemas.microsoft.com/office/drawing/2015/10/21/chartex" xmlns:cx3="http://schemas.microsoft.com/office/drawing/2016/5/9/chartex" xmlns:cx4="http://schemas.microsoft.com/office/drawing/2016/5/10/chartex" xmlns:cx5="http://schemas.microsoft.com/office/drawing/2016/5/11/chartex" xmlns:cx6="http://schemas.microsoft.com/office/drawing/2016/5/12/chartex" xmlns:cx7="http://schemas.microsoft.com/office/drawing/2016/5/13/chartex" xmlns:cx8="http://schemas.microsoft.com/office/drawing/2016/5/14/chartex" xmlns:mc="http://schemas.openxmlformats.org/markup-compatibility/2006" xmlns:aink="http://schemas.microsoft.com/office/drawing/2016/ink" xmlns:am3d="http://schemas.microsoft.com/office/drawing/2017/model3d" xmlns:o="urn:schemas-microsoft-com:office:office" xmlns:oel="http://schemas.microsoft.com/office/2019/extlst" xmlns:r="http://schemas.openxmlformats.org/officeDocument/2006/relationships" xmlns:m="http://schemas.openxmlformats.org/officeDocument/2006/math" xmlns:v="urn:schemas-microsoft-com:vml" xmlns:wp14="http://schemas.microsoft.com/office/word/2010/wordprocessingDrawing" xmlns:wp="http://schemas.openxmlformats.org/drawingml/2006/wordprocessingDrawing" xmlns:w10="urn:schemas-microsoft-com:office:word" xmlns:w="http://schemas.openxmlformats.org/wordprocessingml/2006/main" xmlns:w14="http://schemas.microsoft.com/office/word/2010/wordml" xmlns:w15="http://schemas.microsoft.com/office/word/2012/wordml" xmlns:w16cex="http://schemas.microsoft.com/office/word/2018/wordml/cex" xmlns:w16cid="http://schemas.microsoft.com/office/word/2016/wordml/cid" xmlns:w16="http://schemas.microsoft.com/office/word/2018/wordml" xmlns:w16sdtdh="http://schemas.microsoft.com/office/word/2020/wordml/sdtdatahash" xmlns:w16se="http://schemas.microsoft.com/office/word/2015/wordml/symex" xmlns:wpg="http://schemas.microsoft.com/office/word/2010/wordprocessingGroup" xmlns:wpi="http://schemas.microsoft.com/office/word/2010/wordprocessingInk" xmlns:wne="http://schemas.microsoft.com/office/word/2006/wordml" xmlns:wps="http://schemas.microsoft.com/office/word/2010/wordprocessingShape" mc:Ignorable="w14 w15 w16se w16cid w16 w16cex w16sdtdh wp14">
   <w:abstractNum w:abstractNumId="0" w15:restartNumberingAfterBreak="0">
+    <w:nsid w:val="FFFFFF7C"/>
+    <w:multiLevelType w:val="singleLevel"/>
+    <w:tmpl w:val="88BE43B8"/>
+    <w:lvl w:ilvl="0">
+      <w:start w:val="1"/>
+      <w:numFmt w:val="decimal"/>
+      <w:lvlText w:val="%1."/>
+      <w:lvlJc w:val="left"/>
+      <w:pPr>
+        <w:tabs>
+          <w:tab w:val="num" w:pos="1492"/>
+        </w:tabs>
+        <w:ind w:left="1492" w:hanging="360"/>
+      </w:pPr>
+    </w:lvl>
+  </w:abstractNum>
+  <w:abstractNum w:abstractNumId="1" w15:restartNumberingAfterBreak="0">
+    <w:nsid w:val="FFFFFF7D"/>
+    <w:multiLevelType w:val="singleLevel"/>
+    <w:tmpl w:val="EBF6C0FC"/>
+    <w:lvl w:ilvl="0">
+      <w:start w:val="1"/>
+      <w:numFmt w:val="decimal"/>
+      <w:lvlText w:val="%1."/>
+      <w:lvlJc w:val="left"/>
+      <w:pPr>
+        <w:tabs>
+          <w:tab w:val="num" w:pos="1209"/>
+        </w:tabs>
+        <w:ind w:left="1209" w:hanging="360"/>
+      </w:pPr>
+    </w:lvl>
+  </w:abstractNum>
+  <w:abstractNum w:abstractNumId="2" w15:restartNumberingAfterBreak="0">
+    <w:nsid w:val="FFFFFF7E"/>
+    <w:multiLevelType w:val="singleLevel"/>
+    <w:tmpl w:val="9ACE62C0"/>
+    <w:lvl w:ilvl="0">
+      <w:start w:val="1"/>
+      <w:numFmt w:val="decimal"/>
+      <w:lvlText w:val="%1."/>
+      <w:lvlJc w:val="left"/>
+      <w:pPr>
+        <w:tabs>
+          <w:tab w:val="num" w:pos="926"/>
+        </w:tabs>
+        <w:ind w:left="926" w:hanging="360"/>
+      </w:pPr>
+    </w:lvl>
+  </w:abstractNum>
+  <w:abstractNum w:abstractNumId="3" w15:restartNumberingAfterBreak="0">
+    <w:nsid w:val="FFFFFF7F"/>
+    <w:multiLevelType w:val="singleLevel"/>
+    <w:tmpl w:val="BFF0CC7A"/>
+    <w:lvl w:ilvl="0">
+      <w:start w:val="1"/>
+      <w:numFmt w:val="decimal"/>
+      <w:lvlText w:val="%1."/>
+      <w:lvlJc w:val="left"/>
+      <w:pPr>
+        <w:tabs>
+          <w:tab w:val="num" w:pos="643"/>
+        </w:tabs>
+        <w:ind w:left="643" w:hanging="360"/>
+      </w:pPr>
+    </w:lvl>
+  </w:abstractNum>
+  <w:abstractNum w:abstractNumId="4" w15:restartNumberingAfterBreak="0">
+    <w:nsid w:val="FFFFFF80"/>
+    <w:multiLevelType w:val="singleLevel"/>
+    <w:tmpl w:val="EFD41710"/>
+    <w:lvl w:ilvl="0">
+      <w:start w:val="1"/>
+      <w:numFmt w:val="bullet"/>
+      <w:lvlText w:val=""/>
+      <w:lvlJc w:val="left"/>
+      <w:pPr>
+        <w:tabs>
+          <w:tab w:val="num" w:pos="1492"/>
+        </w:tabs>
+        <w:ind w:left="1492" w:hanging="360"/>
+      </w:pPr>
+      <w:rPr>
+        <w:rFonts w:ascii="Symbol" w:hAnsi="Symbol" w:hint="default"/>
+      </w:rPr>
+    </w:lvl>
+  </w:abstractNum>
+  <w:abstractNum w:abstractNumId="5" w15:restartNumberingAfterBreak="0">
+    <w:nsid w:val="FFFFFF81"/>
+    <w:multiLevelType w:val="singleLevel"/>
+    <w:tmpl w:val="4B94F8B6"/>
+    <w:lvl w:ilvl="0">
+      <w:start w:val="1"/>
+      <w:numFmt w:val="bullet"/>
+      <w:lvlText w:val=""/>
+      <w:lvlJc w:val="left"/>
+      <w:pPr>
+        <w:tabs>
+          <w:tab w:val="num" w:pos="1209"/>
+        </w:tabs>
+        <w:ind w:left="1209" w:hanging="360"/>
+      </w:pPr>
+      <w:rPr>
+        <w:rFonts w:ascii="Symbol" w:hAnsi="Symbol" w:hint="default"/>
+      </w:rPr>
+    </w:lvl>
+  </w:abstractNum>
+  <w:abstractNum w:abstractNumId="6" w15:restartNumberingAfterBreak="0">
+    <w:nsid w:val="FFFFFF82"/>
+    <w:multiLevelType w:val="singleLevel"/>
+    <w:tmpl w:val="67441F16"/>
+    <w:lvl w:ilvl="0">
+      <w:start w:val="1"/>
+      <w:numFmt w:val="bullet"/>
+      <w:lvlText w:val=""/>
+      <w:lvlJc w:val="left"/>
+      <w:pPr>
+        <w:tabs>
+          <w:tab w:val="num" w:pos="926"/>
+        </w:tabs>
+        <w:ind w:left="926" w:hanging="360"/>
+      </w:pPr>
+      <w:rPr>
+        <w:rFonts w:ascii="Symbol" w:hAnsi="Symbol" w:hint="default"/>
+      </w:rPr>
+    </w:lvl>
+  </w:abstractNum>
+  <w:abstractNum w:abstractNumId="7" w15:restartNumberingAfterBreak="0">
+    <w:nsid w:val="FFFFFF83"/>
+    <w:multiLevelType w:val="singleLevel"/>
+    <w:tmpl w:val="34EA625C"/>
+    <w:lvl w:ilvl="0">
+      <w:start w:val="1"/>
+      <w:numFmt w:val="bullet"/>
+      <w:lvlText w:val=""/>
+      <w:lvlJc w:val="left"/>
+      <w:pPr>
+        <w:tabs>
+          <w:tab w:val="num" w:pos="643"/>
+        </w:tabs>
+        <w:ind w:left="643" w:hanging="360"/>
+      </w:pPr>
+      <w:rPr>
+        <w:rFonts w:ascii="Symbol" w:hAnsi="Symbol" w:hint="default"/>
+      </w:rPr>
+    </w:lvl>
+  </w:abstractNum>
+  <w:abstractNum w:abstractNumId="8" w15:restartNumberingAfterBreak="0">
+    <w:nsid w:val="FFFFFF88"/>
+    <w:multiLevelType w:val="singleLevel"/>
+    <w:tmpl w:val="17E0461A"/>
+    <w:lvl w:ilvl="0">
+      <w:start w:val="1"/>
+      <w:numFmt w:val="decimal"/>
+      <w:lvlText w:val="%1."/>
+      <w:lvlJc w:val="left"/>
+      <w:pPr>
+        <w:tabs>
+          <w:tab w:val="num" w:pos="360"/>
+        </w:tabs>
+        <w:ind w:left="360" w:hanging="360"/>
+      </w:pPr>
+    </w:lvl>
+  </w:abstractNum>
+  <w:abstractNum w:abstractNumId="9" w15:restartNumberingAfterBreak="0">
+    <w:nsid w:val="FFFFFF89"/>
+    <w:multiLevelType w:val="singleLevel"/>
+    <w:tmpl w:val="185496B0"/>
+    <w:lvl w:ilvl="0">
+      <w:start w:val="1"/>
+      <w:numFmt w:val="bullet"/>
+      <w:lvlText w:val=""/>
+      <w:lvlJc w:val="left"/>
+      <w:pPr>
+        <w:tabs>
+          <w:tab w:val="num" w:pos="360"/>
+        </w:tabs>
+        <w:ind w:left="360" w:hanging="360"/>
+      </w:pPr>
+      <w:rPr>
+        <w:rFonts w:ascii="Symbol" w:hAnsi="Symbol" w:hint="default"/>
+      </w:rPr>
+    </w:lvl>
+  </w:abstractNum>
+  <w:abstractNum w:abstractNumId="10" w15:restartNumberingAfterBreak="0">
     <w:nsid w:val="713E1F68"/>
     <w:multiLevelType w:val="hybridMultilevel"/>
     <w:tmpl w:val="0E2AAA72"/>
@@ -742,7 +1162,7 @@
       </w:rPr>
     </w:lvl>
   </w:abstractNum>
-  <w:abstractNum w:abstractNumId="1" w15:restartNumberingAfterBreak="0">
+  <w:abstractNum w:abstractNumId="11" w15:restartNumberingAfterBreak="0">
     <w:nsid w:val="7ACA6DE4"/>
     <w:multiLevelType w:val="hybridMultilevel"/>
     <w:tmpl w:val="6182392E"/>
@@ -855,10 +1275,40 @@
     </w:lvl>
   </w:abstractNum>
   <w:num w:numId="1" w16cid:durableId="106658016">
-    <w:abstractNumId w:val="0"/>
+    <w:abstractNumId w:val="10"/>
   </w:num>
   <w:num w:numId="2" w16cid:durableId="570971106">
+    <w:abstractNumId w:val="11"/>
+  </w:num>
+  <w:num w:numId="3" w16cid:durableId="243952450">
+    <w:abstractNumId w:val="9"/>
+  </w:num>
+  <w:num w:numId="4" w16cid:durableId="348600707">
+    <w:abstractNumId w:val="7"/>
+  </w:num>
+  <w:num w:numId="5" w16cid:durableId="1036539804">
+    <w:abstractNumId w:val="6"/>
+  </w:num>
+  <w:num w:numId="6" w16cid:durableId="2063093946">
+    <w:abstractNumId w:val="5"/>
+  </w:num>
+  <w:num w:numId="7" w16cid:durableId="379675437">
+    <w:abstractNumId w:val="4"/>
+  </w:num>
+  <w:num w:numId="8" w16cid:durableId="983899200">
+    <w:abstractNumId w:val="8"/>
+  </w:num>
+  <w:num w:numId="9" w16cid:durableId="468942224">
+    <w:abstractNumId w:val="3"/>
+  </w:num>
+  <w:num w:numId="10" w16cid:durableId="1882671824">
+    <w:abstractNumId w:val="2"/>
+  </w:num>
+  <w:num w:numId="11" w16cid:durableId="1729769521">
     <w:abstractNumId w:val="1"/>
+  </w:num>
+  <w:num w:numId="12" w16cid:durableId="629212111">
+    <w:abstractNumId w:val="0"/>
   </w:num>
 </w:numbering>
 </file>
@@ -1620,6 +2070,29 @@
       <w:contextualSpacing/>
     </w:pPr>
   </w:style>
+  <w:style w:type="character" w:styleId="Hyperlink">
+    <w:name w:val="Hyperlink"/>
+    <w:basedOn w:val="DefaultParagraphFont"/>
+    <w:uiPriority w:val="99"/>
+    <w:unhideWhenUsed/>
+    <w:rsid w:val="000A799E"/>
+    <w:rPr>
+      <w:color w:val="0563C1" w:themeColor="hyperlink"/>
+      <w:u w:val="single"/>
+    </w:rPr>
+  </w:style>
+  <w:style w:type="character" w:styleId="UnresolvedMention">
+    <w:name w:val="Unresolved Mention"/>
+    <w:basedOn w:val="DefaultParagraphFont"/>
+    <w:uiPriority w:val="99"/>
+    <w:semiHidden/>
+    <w:unhideWhenUsed/>
+    <w:rsid w:val="000A799E"/>
+    <w:rPr>
+      <w:color w:val="605E5C"/>
+      <w:shd w:val="clear" w:color="auto" w:fill="E1DFDD"/>
+    </w:rPr>
+  </w:style>
 </w:styles>
 </file>
 

</xml_diff>